<commit_message>
updated data using notebook scripts, started making EDA plan
</commit_message>
<xml_diff>
--- a/docs/Stakeholder Documention/1.0-ss-InitialStakeholderRequirements.docx
+++ b/docs/Stakeholder Documention/1.0-ss-InitialStakeholderRequirements.docx
@@ -184,6 +184,26 @@
       <w:proofErr w:type="spellEnd"/>
       <w:r>
         <w:t xml:space="preserve"> changed over time as I got more serious about improving them?</w:t>
+      </w:r>
+    </w:p>
+    <w:p>
+      <w:pPr>
+        <w:pStyle w:val="ListParagraph"/>
+        <w:numPr>
+          <w:ilvl w:val="1"/>
+          <w:numId w:val="1"/>
+        </w:numPr>
+      </w:pPr>
+      <w:r>
+        <w:t xml:space="preserve">What are the longest streaks of “good” and “bad” patterns? Do they go from good to bad or bad to good quickly? Or is there </w:t>
+      </w:r>
+      <w:proofErr w:type="gramStart"/>
+      <w:r>
+        <w:t>a time period</w:t>
+      </w:r>
+      <w:proofErr w:type="gramEnd"/>
+      <w:r>
+        <w:t xml:space="preserve"> in between of slow improvement?</w:t>
       </w:r>
     </w:p>
     <w:p>
@@ -290,7 +310,6 @@
         <w:pStyle w:val="Heading1"/>
       </w:pPr>
       <w:r>
-        <w:lastRenderedPageBreak/>
         <w:t>Document Logs:</w:t>
       </w:r>
     </w:p>
@@ -551,7 +570,7 @@
         <w:rFonts w:hint="default"/>
       </w:rPr>
     </w:lvl>
-    <w:lvl w:ilvl="1" w:tplc="04090019" w:tentative="1">
+    <w:lvl w:ilvl="1" w:tplc="04090019">
       <w:start w:val="1"/>
       <w:numFmt w:val="lowerLetter"/>
       <w:lvlText w:val="%2."/>

</xml_diff>